<commit_message>
written tests almost done
</commit_message>
<xml_diff>
--- a/Written Tests/ICTPRG504_AT2_TEX.docx
+++ b/Written Tests/ICTPRG504_AT2_TEX.docx
@@ -2331,6 +2331,12 @@
         </w:tabs>
         <w:spacing w:line="360" w:lineRule="auto"/>
       </w:pPr>
+      <w:r>
+        <w:t>Database management systems allow developers to</w:t>
+      </w:r>
+      <w:r>
+        <w:t xml:space="preserve"> control and manipulate data by grouping certain data. </w:t>
+      </w:r>
     </w:p>
     <w:p>
       <w:pPr>
@@ -2339,6 +2345,12 @@
         </w:tabs>
         <w:spacing w:line="360" w:lineRule="auto"/>
       </w:pPr>
+      <w:r>
+        <w:t>There are 4 types of database management systems</w:t>
+      </w:r>
+      <w:r>
+        <w:t>:</w:t>
+      </w:r>
     </w:p>
     <w:p>
       <w:pPr>
@@ -2346,7 +2358,17 @@
           <w:tab w:val="left" w:leader="dot" w:pos="10206"/>
         </w:tabs>
         <w:spacing w:line="360" w:lineRule="auto"/>
-      </w:pPr>
+        <w:ind w:left="360"/>
+      </w:pPr>
+      <w:r>
+        <w:t>1.</w:t>
+      </w:r>
+      <w:r>
+        <w:t xml:space="preserve"> Navigational DBMS</w:t>
+      </w:r>
+      <w:r>
+        <w:t>, which is a network DBMS with hierarchal tree structure.</w:t>
+      </w:r>
     </w:p>
     <w:p>
       <w:pPr>
@@ -2354,7 +2376,20 @@
           <w:tab w:val="left" w:leader="dot" w:pos="10206"/>
         </w:tabs>
         <w:spacing w:line="360" w:lineRule="auto"/>
-      </w:pPr>
+        <w:ind w:left="360"/>
+      </w:pPr>
+      <w:r>
+        <w:t>2.</w:t>
+      </w:r>
+      <w:r>
+        <w:t xml:space="preserve"> Relational DBMS</w:t>
+      </w:r>
+      <w:r>
+        <w:t xml:space="preserve">, </w:t>
+      </w:r>
+      <w:r>
+        <w:t>predefined data with relations between data.</w:t>
+      </w:r>
     </w:p>
     <w:p>
       <w:pPr>
@@ -2362,7 +2397,17 @@
           <w:tab w:val="left" w:leader="dot" w:pos="10206"/>
         </w:tabs>
         <w:spacing w:line="360" w:lineRule="auto"/>
-      </w:pPr>
+        <w:ind w:left="360"/>
+      </w:pPr>
+      <w:r>
+        <w:t>3.</w:t>
+      </w:r>
+      <w:r>
+        <w:t xml:space="preserve"> SQL DBMS, DBMS that uses SQL or MYSQL</w:t>
+      </w:r>
+      <w:r>
+        <w:t>.</w:t>
+      </w:r>
     </w:p>
     <w:p>
       <w:pPr>
@@ -2370,55 +2415,14 @@
           <w:tab w:val="left" w:leader="dot" w:pos="10206"/>
         </w:tabs>
         <w:spacing w:line="360" w:lineRule="auto"/>
-      </w:pPr>
-    </w:p>
-    <w:p>
-      <w:pPr>
-        <w:tabs>
-          <w:tab w:val="left" w:leader="dot" w:pos="10206"/>
-        </w:tabs>
-        <w:spacing w:line="360" w:lineRule="auto"/>
-      </w:pPr>
-    </w:p>
-    <w:p>
-      <w:pPr>
-        <w:tabs>
-          <w:tab w:val="left" w:leader="dot" w:pos="10206"/>
-        </w:tabs>
-        <w:spacing w:line="360" w:lineRule="auto"/>
-      </w:pPr>
-    </w:p>
-    <w:p>
-      <w:pPr>
-        <w:tabs>
-          <w:tab w:val="left" w:leader="dot" w:pos="10206"/>
-        </w:tabs>
-        <w:spacing w:line="360" w:lineRule="auto"/>
-      </w:pPr>
-    </w:p>
-    <w:p>
-      <w:pPr>
-        <w:tabs>
-          <w:tab w:val="left" w:leader="dot" w:pos="10206"/>
-        </w:tabs>
-        <w:spacing w:line="360" w:lineRule="auto"/>
-      </w:pPr>
-    </w:p>
-    <w:p>
-      <w:pPr>
-        <w:tabs>
-          <w:tab w:val="left" w:leader="dot" w:pos="10206"/>
-        </w:tabs>
-        <w:spacing w:line="360" w:lineRule="auto"/>
-      </w:pPr>
-    </w:p>
-    <w:p>
-      <w:pPr>
-        <w:tabs>
-          <w:tab w:val="left" w:leader="dot" w:pos="10206"/>
-        </w:tabs>
-        <w:spacing w:line="360" w:lineRule="auto"/>
-      </w:pPr>
+        <w:ind w:left="360"/>
+      </w:pPr>
+      <w:r>
+        <w:t>4.</w:t>
+      </w:r>
+      <w:r>
+        <w:t xml:space="preserve"> Object Oriented DBMS. A DBMS that uses objects to manipulate its data.</w:t>
+      </w:r>
     </w:p>
     <w:p>
       <w:pPr>
@@ -2454,6 +2458,36 @@
         </w:tabs>
         <w:spacing w:line="360" w:lineRule="auto"/>
       </w:pPr>
+      <w:r>
+        <w:t xml:space="preserve">When there is no in-house database administrator, database installation is performed by </w:t>
+      </w:r>
+      <w:r>
+        <w:t xml:space="preserve">the system administrator in collaboration with all </w:t>
+      </w:r>
+      <w:r>
+        <w:t>developers</w:t>
+      </w:r>
+      <w:r>
+        <w:t xml:space="preserve">. </w:t>
+      </w:r>
+      <w:r>
+        <w:t>Before you even start database installation</w:t>
+      </w:r>
+      <w:r>
+        <w:t>, you must plan extensively</w:t>
+      </w:r>
+      <w:r>
+        <w:t xml:space="preserve"> diagrams and documentation discussing the database and its design must first be done to ensure </w:t>
+      </w:r>
+      <w:r>
+        <w:t>the database performs as intended</w:t>
+      </w:r>
+      <w:r>
+        <w:t>.</w:t>
+      </w:r>
+      <w:r>
+        <w:t xml:space="preserve"> Then, before installing the database, the type of database your are installing muse be considered as this will affect the entire installation process.</w:t>
+      </w:r>
     </w:p>
     <w:p>
       <w:pPr>
@@ -2543,6 +2577,7 @@
         <w:spacing w:line="360" w:lineRule="auto"/>
       </w:pPr>
     </w:p>
+    <w:p/>
     <w:p/>
     <w:p>
       <w:pPr>
@@ -2555,6 +2590,7 @@
         <w:contextualSpacing w:val="0"/>
       </w:pPr>
       <w:r>
+        <w:lastRenderedPageBreak/>
         <w:t>Applications depend on a number of layers and/or facilities to be in place on a network or computer system in order to run.  With reference to this, describe how each of the following impact on the deployment of an application:</w:t>
       </w:r>
     </w:p>
@@ -2584,44 +2620,10 @@
           <w:tab w:val="left" w:leader="dot" w:pos="10206"/>
         </w:tabs>
         <w:spacing w:line="360" w:lineRule="auto"/>
-        <w:ind w:left="567"/>
-      </w:pPr>
-    </w:p>
-    <w:p>
-      <w:pPr>
-        <w:tabs>
-          <w:tab w:val="left" w:leader="dot" w:pos="10206"/>
-        </w:tabs>
-        <w:spacing w:line="360" w:lineRule="auto"/>
-        <w:ind w:left="567"/>
-      </w:pPr>
-    </w:p>
-    <w:p>
-      <w:pPr>
-        <w:tabs>
-          <w:tab w:val="left" w:leader="dot" w:pos="10206"/>
-        </w:tabs>
-        <w:spacing w:line="360" w:lineRule="auto"/>
-        <w:ind w:left="567"/>
-      </w:pPr>
-    </w:p>
-    <w:p>
-      <w:pPr>
-        <w:tabs>
-          <w:tab w:val="left" w:leader="dot" w:pos="10206"/>
-        </w:tabs>
-        <w:spacing w:line="360" w:lineRule="auto"/>
-        <w:ind w:left="567"/>
-      </w:pPr>
-    </w:p>
-    <w:p>
-      <w:pPr>
-        <w:tabs>
-          <w:tab w:val="left" w:leader="dot" w:pos="10206"/>
-        </w:tabs>
-        <w:spacing w:line="360" w:lineRule="auto"/>
-        <w:ind w:left="567"/>
-      </w:pPr>
+      </w:pPr>
+      <w:r>
+        <w:t>A network allows IT employees to connect to each other and work in-sync, greatly improving teamwork, cohesion and effectiveness.</w:t>
+      </w:r>
     </w:p>
     <w:p>
       <w:pPr>
@@ -2658,42 +2660,9 @@
         <w:spacing w:line="360" w:lineRule="auto"/>
         <w:ind w:left="567"/>
       </w:pPr>
-    </w:p>
-    <w:p>
-      <w:pPr>
-        <w:tabs>
-          <w:tab w:val="left" w:leader="dot" w:pos="10206"/>
-        </w:tabs>
-        <w:spacing w:line="360" w:lineRule="auto"/>
-        <w:ind w:left="567"/>
-      </w:pPr>
-    </w:p>
-    <w:p>
-      <w:pPr>
-        <w:tabs>
-          <w:tab w:val="left" w:leader="dot" w:pos="10206"/>
-        </w:tabs>
-        <w:spacing w:line="360" w:lineRule="auto"/>
-        <w:ind w:left="567"/>
-      </w:pPr>
-    </w:p>
-    <w:p>
-      <w:pPr>
-        <w:tabs>
-          <w:tab w:val="left" w:leader="dot" w:pos="10206"/>
-        </w:tabs>
-        <w:spacing w:line="360" w:lineRule="auto"/>
-        <w:ind w:left="567"/>
-      </w:pPr>
-    </w:p>
-    <w:p>
-      <w:pPr>
-        <w:tabs>
-          <w:tab w:val="left" w:leader="dot" w:pos="10206"/>
-        </w:tabs>
-        <w:spacing w:line="360" w:lineRule="auto"/>
-        <w:ind w:left="567"/>
-      </w:pPr>
+      <w:r>
+        <w:t>IT hardware describes all hardware within an IT industry such as computer hardware, servers, modems, etc. While some of this hardware is not necessary, it allows IT employees to work much more efficiently.</w:t>
+      </w:r>
     </w:p>
     <w:p/>
     <w:p>
@@ -2706,11 +2675,9 @@
         <w:ind w:left="1134" w:hanging="567"/>
         <w:contextualSpacing w:val="0"/>
       </w:pPr>
-      <w:proofErr w:type="spellStart"/>
       <w:r>
         <w:t>Operating_system</w:t>
       </w:r>
-      <w:proofErr w:type="spellEnd"/>
       <w:r>
         <w:t>.</w:t>
       </w:r>
@@ -2723,42 +2690,24 @@
         <w:spacing w:line="360" w:lineRule="auto"/>
         <w:ind w:left="567"/>
       </w:pPr>
-    </w:p>
-    <w:p>
-      <w:pPr>
-        <w:tabs>
-          <w:tab w:val="left" w:leader="dot" w:pos="10206"/>
-        </w:tabs>
-        <w:spacing w:line="360" w:lineRule="auto"/>
-        <w:ind w:left="567"/>
-      </w:pPr>
-    </w:p>
-    <w:p>
-      <w:pPr>
-        <w:tabs>
-          <w:tab w:val="left" w:leader="dot" w:pos="10206"/>
-        </w:tabs>
-        <w:spacing w:line="360" w:lineRule="auto"/>
-        <w:ind w:left="567"/>
-      </w:pPr>
-    </w:p>
-    <w:p>
-      <w:pPr>
-        <w:tabs>
-          <w:tab w:val="left" w:leader="dot" w:pos="10206"/>
-        </w:tabs>
-        <w:spacing w:line="360" w:lineRule="auto"/>
-        <w:ind w:left="567"/>
-      </w:pPr>
-    </w:p>
-    <w:p>
-      <w:pPr>
-        <w:tabs>
-          <w:tab w:val="left" w:leader="dot" w:pos="10206"/>
-        </w:tabs>
-        <w:spacing w:line="360" w:lineRule="auto"/>
-        <w:ind w:left="567"/>
-      </w:pPr>
+      <w:r>
+        <w:t xml:space="preserve">Operating systems are a prerequisite to </w:t>
+      </w:r>
+      <w:r>
+        <w:t>the design of software</w:t>
+      </w:r>
+      <w:r>
+        <w:t xml:space="preserve">, they allow IT employees to </w:t>
+      </w:r>
+      <w:r>
+        <w:t>use computer systems</w:t>
+      </w:r>
+      <w:r>
+        <w:t>. Without them, designi</w:t>
+      </w:r>
+      <w:r>
+        <w:t>ng software would be impossible.</w:t>
+      </w:r>
     </w:p>
     <w:p/>
     <w:p>
@@ -2789,51 +2738,12 @@
         <w:spacing w:line="360" w:lineRule="auto"/>
         <w:ind w:left="567"/>
       </w:pPr>
-    </w:p>
-    <w:p>
-      <w:pPr>
-        <w:tabs>
-          <w:tab w:val="left" w:leader="dot" w:pos="10206"/>
-        </w:tabs>
-        <w:spacing w:line="360" w:lineRule="auto"/>
-        <w:ind w:left="567"/>
-      </w:pPr>
-    </w:p>
-    <w:p>
-      <w:pPr>
-        <w:tabs>
-          <w:tab w:val="left" w:leader="dot" w:pos="10206"/>
-        </w:tabs>
-        <w:spacing w:line="360" w:lineRule="auto"/>
-        <w:ind w:left="567"/>
-      </w:pPr>
-    </w:p>
-    <w:p>
-      <w:pPr>
-        <w:tabs>
-          <w:tab w:val="left" w:leader="dot" w:pos="10206"/>
-        </w:tabs>
-        <w:spacing w:line="360" w:lineRule="auto"/>
-        <w:ind w:left="567"/>
-      </w:pPr>
-    </w:p>
-    <w:p>
-      <w:pPr>
-        <w:tabs>
-          <w:tab w:val="left" w:leader="dot" w:pos="10206"/>
-        </w:tabs>
-        <w:spacing w:line="360" w:lineRule="auto"/>
-        <w:ind w:left="567"/>
-      </w:pPr>
-    </w:p>
-    <w:p>
-      <w:pPr>
-        <w:tabs>
-          <w:tab w:val="left" w:leader="dot" w:pos="10206"/>
-        </w:tabs>
-        <w:spacing w:line="360" w:lineRule="auto"/>
-        <w:ind w:left="567"/>
-      </w:pPr>
+      <w:r>
+        <w:t>Security protocols</w:t>
+      </w:r>
+      <w:r>
+        <w:t xml:space="preserve"> dictate how employees in IT environments use resources safely and effectively. This ensures the best possible efficiency while maintaining safety. </w:t>
+      </w:r>
     </w:p>
     <w:p/>
     <w:p>
@@ -2863,6 +2773,20 @@
         </w:tabs>
         <w:spacing w:line="360" w:lineRule="auto"/>
       </w:pPr>
+      <w:r>
+        <w:t xml:space="preserve">Software rules such as </w:t>
+      </w:r>
+      <w:r>
+        <w:t>client-server</w:t>
+      </w:r>
+      <w:r>
+        <w:t xml:space="preserve"> rules must be considered</w:t>
+      </w:r>
+      <w:r>
+        <w:t xml:space="preserve"> in the code.</w:t>
+      </w:r>
+      <w:bookmarkStart w:id="5" w:name="_GoBack"/>
+      <w:bookmarkEnd w:id="5"/>
     </w:p>
     <w:p>
       <w:pPr>
@@ -2948,6 +2872,7 @@
         <w:contextualSpacing w:val="0"/>
       </w:pPr>
       <w:r>
+        <w:lastRenderedPageBreak/>
         <w:t>Why is it important to know the policies, procedures and security protocols of</w:t>
       </w:r>
       <w:r>
@@ -2967,8 +2892,27 @@
         </w:tabs>
         <w:spacing w:line="360" w:lineRule="auto"/>
       </w:pPr>
-      <w:bookmarkStart w:id="5" w:name="_GoBack"/>
-      <w:bookmarkEnd w:id="5"/>
+      <w:r>
+        <w:t>Policies, procedures and security proto</w:t>
+      </w:r>
+      <w:r>
+        <w:t xml:space="preserve">cols can affect the design of software drastically. </w:t>
+      </w:r>
+      <w:r>
+        <w:t>These things must be studied and understood before deve</w:t>
+      </w:r>
+      <w:r>
+        <w:t xml:space="preserve">lopment of software can be done. </w:t>
+      </w:r>
+      <w:r>
+        <w:t>When developing for an organisation you must work to their standards, as it is their compan</w:t>
+      </w:r>
+      <w:r>
+        <w:t>y your software is representing.</w:t>
+      </w:r>
+      <w:r>
+        <w:t xml:space="preserve"> </w:t>
+      </w:r>
     </w:p>
     <w:p>
       <w:pPr>
@@ -3194,7 +3138,7 @@
       <w:rPr>
         <w:noProof/>
       </w:rPr>
-      <w:t>6</w:t>
+      <w:t>5</w:t>
     </w:r>
     <w:r>
       <w:fldChar w:fldCharType="end"/>
@@ -5136,7 +5080,7 @@
   <w:abstractNum w:abstractNumId="22">
     <w:nsid w:val="6F40307B"/>
     <w:multiLevelType w:val="hybridMultilevel"/>
-    <w:tmpl w:val="13805E0A"/>
+    <w:tmpl w:val="6E16E114"/>
     <w:lvl w:ilvl="0" w:tplc="0C09000F">
       <w:start w:val="1"/>
       <w:numFmt w:val="decimal"/>
@@ -8118,7 +8062,7 @@
 </file>
 
 <file path=customXml/itemProps4.xml><?xml version="1.0" encoding="utf-8"?>
-<ds:datastoreItem xmlns:ds="http://schemas.openxmlformats.org/officeDocument/2006/customXml" ds:itemID="{1556A4F0-E25E-46F0-BCA5-FC418DE03D45}">
+<ds:datastoreItem xmlns:ds="http://schemas.openxmlformats.org/officeDocument/2006/customXml" ds:itemID="{D7C6EF26-8FE4-4845-BB73-0D301723BB9D}">
   <ds:schemaRefs>
     <ds:schemaRef ds:uri="http://schemas.openxmlformats.org/officeDocument/2006/bibliography"/>
   </ds:schemaRefs>

</xml_diff>